<commit_message>
add description of merge
</commit_message>
<xml_diff>
--- a/windows/SDR_BISR/SDR_BISR/BISR user guide.docx
+++ b/windows/SDR_BISR/SDR_BISR/BISR user guide.docx
@@ -784,164 +784,286 @@
     </w:p>
     <w:p>
       <w:pPr>
-        <w:pStyle w:val="2"/>
-      </w:pPr>
-      <w:r>
-        <w:t>MACRO</w:t>
-      </w:r>
-      <w:r>
-        <w:rPr>
-          <w:rFonts w:hint="eastAsia"/>
-        </w:rPr>
-        <w:t xml:space="preserve"> Description</w:t>
-      </w:r>
-      <w:r>
-        <w:rPr>
-          <w:rFonts w:hint="eastAsia"/>
-        </w:rPr>
-        <w:t>：</w:t>
-      </w:r>
-    </w:p>
-    <w:p>
-      <w:pPr>
-        <w:autoSpaceDE w:val="0"/>
-        <w:autoSpaceDN w:val="0"/>
-        <w:adjustRightInd w:val="0"/>
-        <w:jc w:val="left"/>
-        <w:rPr>
-          <w:sz w:val="24"/>
-          <w:szCs w:val="24"/>
-        </w:rPr>
-      </w:pPr>
-    </w:p>
-    <w:p>
-      <w:pPr>
-        <w:pStyle w:val="2"/>
-      </w:pPr>
-      <w:r>
-        <w:lastRenderedPageBreak/>
-        <w:t xml:space="preserve">Flow </w:t>
-      </w:r>
-      <w:r>
-        <w:t>For FT test:</w:t>
-      </w:r>
-    </w:p>
-    <w:p>
-      <w:pPr>
-        <w:ind w:firstLine="420"/>
-        <w:rPr>
-          <w:rFonts w:ascii="Courier New" w:hAnsi="Courier New" w:cs="Courier New"/>
-          <w:sz w:val="24"/>
-          <w:szCs w:val="24"/>
-        </w:rPr>
-      </w:pPr>
-      <w:r>
-        <w:rPr>
-          <w:rFonts w:ascii="Courier New" w:hAnsi="Courier New" w:cs="Courier New"/>
-          <w:sz w:val="24"/>
-          <w:szCs w:val="24"/>
-        </w:rPr>
-        <w:t xml:space="preserve">There </w:t>
-      </w:r>
-      <w:r>
+        <w:pStyle w:val="a3"/>
+        <w:numPr>
+          <w:ilvl w:val="0"/>
+          <w:numId w:val="3"/>
+        </w:numPr>
+        <w:autoSpaceDE w:val="0"/>
+        <w:autoSpaceDN w:val="0"/>
+        <w:adjustRightInd w:val="0"/>
+        <w:ind w:firstLineChars="0"/>
+        <w:jc w:val="left"/>
         <w:rPr>
           <w:rFonts w:ascii="Courier New" w:hAnsi="Courier New" w:cs="Courier New" w:hint="eastAsia"/>
-          <w:sz w:val="24"/>
-          <w:szCs w:val="24"/>
-        </w:rPr>
-        <w:t xml:space="preserve">are </w:t>
-      </w:r>
-      <w:r>
-        <w:rPr>
-          <w:rFonts w:ascii="Courier New" w:hAnsi="Courier New" w:cs="Courier New"/>
-          <w:sz w:val="24"/>
-          <w:szCs w:val="24"/>
-        </w:rPr>
-        <w:t>two ways to use the BISR program</w:t>
-      </w:r>
-      <w:r>
-        <w:rPr>
-          <w:rFonts w:ascii="Courier New" w:hAnsi="Courier New" w:cs="Courier New"/>
-          <w:sz w:val="24"/>
-          <w:szCs w:val="24"/>
-        </w:rPr>
-        <w:t>.</w:t>
-      </w:r>
-      <w:r>
-        <w:rPr>
-          <w:rFonts w:ascii="Courier New" w:hAnsi="Courier New" w:cs="Courier New"/>
-          <w:sz w:val="24"/>
-          <w:szCs w:val="24"/>
-        </w:rPr>
-        <w:t xml:space="preserve"> One can repair SDRAM </w:t>
-      </w:r>
-      <w:r>
-        <w:rPr>
-          <w:rFonts w:ascii="Courier New" w:hAnsi="Courier New" w:cs="Courier New"/>
-          <w:sz w:val="24"/>
-          <w:szCs w:val="24"/>
-        </w:rPr>
-        <w:t>automatically</w:t>
-      </w:r>
-      <w:r>
-        <w:rPr>
-          <w:rFonts w:ascii="Courier New" w:hAnsi="Courier New" w:cs="Courier New"/>
-          <w:sz w:val="24"/>
-          <w:szCs w:val="24"/>
-        </w:rPr>
-        <w:t xml:space="preserve">, but </w:t>
-      </w:r>
+          <w:b/>
+          <w:kern w:val="0"/>
+          <w:sz w:val="24"/>
+          <w:szCs w:val="24"/>
+        </w:rPr>
+      </w:pPr>
       <w:r>
         <w:rPr>
           <w:rFonts w:ascii="Courier New" w:hAnsi="Courier New" w:cs="Courier New" w:hint="eastAsia"/>
-          <w:sz w:val="24"/>
-          <w:szCs w:val="24"/>
-        </w:rPr>
-        <w:t>the other one may not.</w:t>
-      </w:r>
-      <w:r>
-        <w:rPr>
-          <w:rFonts w:ascii="Courier New" w:hAnsi="Courier New" w:cs="Courier New"/>
-          <w:sz w:val="24"/>
-          <w:szCs w:val="24"/>
-        </w:rPr>
-        <w:t xml:space="preserve"> </w:t>
-      </w:r>
-      <w:r>
-        <w:rPr>
-          <w:rFonts w:ascii="Courier New" w:hAnsi="Courier New" w:cs="Courier New"/>
-          <w:sz w:val="24"/>
-          <w:szCs w:val="24"/>
-        </w:rPr>
-        <w:t>It is necessary to supply six files which record the errors of six SDRAM</w:t>
-      </w:r>
-      <w:r>
-        <w:rPr>
-          <w:rFonts w:ascii="Courier New" w:hAnsi="Courier New" w:cs="Courier New"/>
-          <w:sz w:val="24"/>
-          <w:szCs w:val="24"/>
-        </w:rPr>
-        <w:t xml:space="preserve"> to BISR program</w:t>
-      </w:r>
-      <w:r>
+          <w:b/>
+          <w:kern w:val="0"/>
+          <w:sz w:val="24"/>
+          <w:szCs w:val="24"/>
+        </w:rPr>
+        <w:t>Merge:</w:t>
+      </w:r>
+    </w:p>
+    <w:p>
+      <w:pPr>
+        <w:autoSpaceDE w:val="0"/>
+        <w:autoSpaceDN w:val="0"/>
+        <w:adjustRightInd w:val="0"/>
+        <w:ind w:firstLine="360"/>
+        <w:jc w:val="left"/>
         <w:rPr>
           <w:rFonts w:ascii="Courier New" w:hAnsi="Courier New" w:cs="Courier New" w:hint="eastAsia"/>
-          <w:sz w:val="24"/>
-          <w:szCs w:val="24"/>
-        </w:rPr>
-        <w:t xml:space="preserve"> before repair.</w:t>
+          <w:kern w:val="0"/>
+          <w:sz w:val="24"/>
+          <w:szCs w:val="24"/>
+        </w:rPr>
+      </w:pPr>
+      <w:r>
+        <w:rPr>
+          <w:rFonts w:ascii="Courier New" w:hAnsi="Courier New" w:cs="Courier New" w:hint="eastAsia"/>
+          <w:kern w:val="0"/>
+          <w:sz w:val="24"/>
+          <w:szCs w:val="24"/>
+        </w:rPr>
+        <w:t xml:space="preserve">1). </w:t>
+      </w:r>
+      <w:r>
+        <w:rPr>
+          <w:rFonts w:ascii="Courier New" w:hAnsi="Courier New" w:cs="Courier New" w:hint="eastAsia"/>
+          <w:kern w:val="0"/>
+          <w:sz w:val="24"/>
+          <w:szCs w:val="24"/>
+        </w:rPr>
+        <w:t xml:space="preserve">Parameters: </w:t>
+      </w:r>
+      <w:r>
+        <w:rPr>
+          <w:rFonts w:ascii="Courier New" w:hAnsi="Courier New" w:cs="Courier New" w:hint="eastAsia"/>
+          <w:kern w:val="0"/>
+          <w:sz w:val="24"/>
+          <w:szCs w:val="24"/>
+        </w:rPr>
+        <w:t>an array of argv and count of argv</w:t>
+      </w:r>
+    </w:p>
+    <w:p>
+      <w:pPr>
+        <w:autoSpaceDE w:val="0"/>
+        <w:autoSpaceDN w:val="0"/>
+        <w:adjustRightInd w:val="0"/>
+        <w:ind w:firstLine="360"/>
+        <w:jc w:val="left"/>
+        <w:rPr>
+          <w:rFonts w:ascii="Courier New" w:hAnsi="Courier New" w:cs="Courier New" w:hint="eastAsia"/>
+          <w:kern w:val="0"/>
+          <w:sz w:val="24"/>
+          <w:szCs w:val="24"/>
+        </w:rPr>
+      </w:pPr>
+      <w:r>
+        <w:rPr>
+          <w:rFonts w:ascii="Courier New" w:hAnsi="Courier New" w:cs="Courier New" w:hint="eastAsia"/>
+          <w:kern w:val="0"/>
+          <w:sz w:val="24"/>
+          <w:szCs w:val="24"/>
+        </w:rPr>
+        <w:t xml:space="preserve">2). Return: </w:t>
+      </w:r>
+      <w:r>
+        <w:rPr>
+          <w:rFonts w:ascii="Courier New" w:hAnsi="Courier New" w:cs="Courier New" w:hint="eastAsia"/>
+          <w:kern w:val="0"/>
+          <w:sz w:val="24"/>
+          <w:szCs w:val="24"/>
+        </w:rPr>
+        <w:t>null</w:t>
+      </w:r>
+    </w:p>
+    <w:p>
+      <w:pPr>
+        <w:autoSpaceDE w:val="0"/>
+        <w:autoSpaceDN w:val="0"/>
+        <w:adjustRightInd w:val="0"/>
+        <w:ind w:firstLine="360"/>
+        <w:jc w:val="left"/>
+        <w:rPr>
+          <w:rFonts w:ascii="Courier New" w:hAnsi="Courier New" w:cs="Courier New"/>
+          <w:kern w:val="0"/>
+          <w:sz w:val="24"/>
+          <w:szCs w:val="24"/>
+        </w:rPr>
+      </w:pPr>
+      <w:r>
+        <w:rPr>
+          <w:rFonts w:ascii="Courier New" w:hAnsi="Courier New" w:cs="Courier New" w:hint="eastAsia"/>
+          <w:kern w:val="0"/>
+          <w:sz w:val="24"/>
+          <w:szCs w:val="24"/>
+        </w:rPr>
+        <w:t>3). Funciton: merge err files</w:t>
       </w:r>
       <w:bookmarkStart w:id="0" w:name="_GoBack"/>
       <w:bookmarkEnd w:id="0"/>
     </w:p>
     <w:p>
       <w:pPr>
-        <w:autoSpaceDE w:val="0"/>
-        <w:autoSpaceDN w:val="0"/>
-        <w:adjustRightInd w:val="0"/>
-        <w:jc w:val="left"/>
+        <w:pStyle w:val="2"/>
+      </w:pPr>
+      <w:r>
+        <w:lastRenderedPageBreak/>
+        <w:t>MACRO</w:t>
+      </w:r>
+      <w:r>
+        <w:rPr>
+          <w:rFonts w:hint="eastAsia"/>
+        </w:rPr>
+        <w:t xml:space="preserve"> Description</w:t>
+      </w:r>
+      <w:r>
+        <w:rPr>
+          <w:rFonts w:hint="eastAsia"/>
+        </w:rPr>
+        <w:t>：</w:t>
+      </w:r>
+    </w:p>
+    <w:p>
+      <w:pPr>
+        <w:autoSpaceDE w:val="0"/>
+        <w:autoSpaceDN w:val="0"/>
+        <w:adjustRightInd w:val="0"/>
+        <w:jc w:val="left"/>
+        <w:rPr>
+          <w:sz w:val="24"/>
+          <w:szCs w:val="24"/>
+        </w:rPr>
+      </w:pPr>
+    </w:p>
+    <w:p>
+      <w:pPr>
+        <w:pStyle w:val="2"/>
+      </w:pPr>
+      <w:r>
+        <w:t xml:space="preserve">Flow </w:t>
+      </w:r>
+      <w:r>
+        <w:t>For FT test:</w:t>
+      </w:r>
+    </w:p>
+    <w:p>
+      <w:pPr>
+        <w:ind w:firstLine="420"/>
+        <w:rPr>
+          <w:rFonts w:ascii="Courier New" w:hAnsi="Courier New" w:cs="Courier New"/>
+          <w:sz w:val="24"/>
+          <w:szCs w:val="24"/>
+        </w:rPr>
+      </w:pPr>
+      <w:r>
+        <w:rPr>
+          <w:rFonts w:ascii="Courier New" w:hAnsi="Courier New" w:cs="Courier New"/>
+          <w:sz w:val="24"/>
+          <w:szCs w:val="24"/>
+        </w:rPr>
+        <w:t xml:space="preserve">There </w:t>
+      </w:r>
+      <w:r>
         <w:rPr>
           <w:rFonts w:ascii="Courier New" w:hAnsi="Courier New" w:cs="Courier New" w:hint="eastAsia"/>
+          <w:sz w:val="24"/>
+          <w:szCs w:val="24"/>
+        </w:rPr>
+        <w:t xml:space="preserve">are </w:t>
+      </w:r>
+      <w:r>
+        <w:rPr>
+          <w:rFonts w:ascii="Courier New" w:hAnsi="Courier New" w:cs="Courier New"/>
+          <w:sz w:val="24"/>
+          <w:szCs w:val="24"/>
+        </w:rPr>
+        <w:t>two ways to use the BISR program</w:t>
+      </w:r>
+      <w:r>
+        <w:rPr>
+          <w:rFonts w:ascii="Courier New" w:hAnsi="Courier New" w:cs="Courier New"/>
+          <w:sz w:val="24"/>
+          <w:szCs w:val="24"/>
+        </w:rPr>
+        <w:t>.</w:t>
+      </w:r>
+      <w:r>
+        <w:rPr>
+          <w:rFonts w:ascii="Courier New" w:hAnsi="Courier New" w:cs="Courier New"/>
+          <w:sz w:val="24"/>
+          <w:szCs w:val="24"/>
+        </w:rPr>
+        <w:t xml:space="preserve"> One can repair SDRAM </w:t>
+      </w:r>
+      <w:r>
+        <w:rPr>
+          <w:rFonts w:ascii="Courier New" w:hAnsi="Courier New" w:cs="Courier New"/>
+          <w:sz w:val="24"/>
+          <w:szCs w:val="24"/>
+        </w:rPr>
+        <w:t>automatically</w:t>
+      </w:r>
+      <w:r>
+        <w:rPr>
+          <w:rFonts w:ascii="Courier New" w:hAnsi="Courier New" w:cs="Courier New"/>
+          <w:sz w:val="24"/>
+          <w:szCs w:val="24"/>
+        </w:rPr>
+        <w:t xml:space="preserve">, but </w:t>
+      </w:r>
+      <w:r>
+        <w:rPr>
+          <w:rFonts w:ascii="Courier New" w:hAnsi="Courier New" w:cs="Courier New" w:hint="eastAsia"/>
+          <w:sz w:val="24"/>
+          <w:szCs w:val="24"/>
+        </w:rPr>
+        <w:t>the other one may not.</w:t>
+      </w:r>
+      <w:r>
+        <w:rPr>
+          <w:rFonts w:ascii="Courier New" w:hAnsi="Courier New" w:cs="Courier New"/>
+          <w:sz w:val="24"/>
+          <w:szCs w:val="24"/>
+        </w:rPr>
+        <w:t xml:space="preserve"> It is necessary to supply six files which record the errors of six SDRAM</w:t>
+      </w:r>
+      <w:r>
+        <w:rPr>
+          <w:rFonts w:ascii="Courier New" w:hAnsi="Courier New" w:cs="Courier New"/>
+          <w:sz w:val="24"/>
+          <w:szCs w:val="24"/>
+        </w:rPr>
+        <w:t xml:space="preserve"> to BISR program</w:t>
+      </w:r>
+      <w:r>
+        <w:rPr>
+          <w:rFonts w:ascii="Courier New" w:hAnsi="Courier New" w:cs="Courier New" w:hint="eastAsia"/>
+          <w:sz w:val="24"/>
+          <w:szCs w:val="24"/>
+        </w:rPr>
+        <w:t xml:space="preserve"> before repair.</w:t>
+      </w:r>
+    </w:p>
+    <w:p>
+      <w:pPr>
+        <w:autoSpaceDE w:val="0"/>
+        <w:autoSpaceDN w:val="0"/>
+        <w:adjustRightInd w:val="0"/>
+        <w:jc w:val="left"/>
+        <w:rPr>
+          <w:rFonts w:ascii="Courier New" w:hAnsi="Courier New" w:cs="Courier New"/>
           <w:sz w:val="24"/>
           <w:szCs w:val="24"/>
         </w:rPr>
@@ -1043,7 +1165,7 @@
         </w:numPr>
         <w:ind w:firstLineChars="0"/>
         <w:rPr>
-          <w:rFonts w:ascii="Courier New" w:hAnsi="Courier New" w:cs="Courier New" w:hint="eastAsia"/>
+          <w:rFonts w:ascii="Courier New" w:hAnsi="Courier New" w:cs="Courier New"/>
           <w:sz w:val="24"/>
           <w:szCs w:val="24"/>
         </w:rPr>
@@ -1130,7 +1252,7 @@
         </w:numPr>
         <w:ind w:firstLineChars="0"/>
         <w:rPr>
-          <w:rFonts w:ascii="Courier New" w:hAnsi="Courier New" w:cs="Courier New" w:hint="eastAsia"/>
+          <w:rFonts w:ascii="Courier New" w:hAnsi="Courier New" w:cs="Courier New"/>
           <w:sz w:val="24"/>
           <w:szCs w:val="24"/>
         </w:rPr>
@@ -1309,7 +1431,7 @@
         </w:numPr>
         <w:ind w:firstLineChars="0"/>
         <w:rPr>
-          <w:rFonts w:ascii="Courier New" w:hAnsi="Courier New" w:cs="Courier New" w:hint="eastAsia"/>
+          <w:rFonts w:ascii="Courier New" w:hAnsi="Courier New" w:cs="Courier New"/>
           <w:sz w:val="24"/>
           <w:szCs w:val="24"/>
         </w:rPr>
@@ -1658,6 +1780,7 @@
           <w:sz w:val="24"/>
           <w:szCs w:val="24"/>
         </w:rPr>
+        <w:lastRenderedPageBreak/>
         <w:tab/>
       </w:r>
       <w:r>
@@ -1871,6 +1994,95 @@
     </w:lvl>
   </w:abstractNum>
   <w:abstractNum w:abstractNumId="1">
+    <w:nsid w:val="0F6D7FED"/>
+    <w:multiLevelType w:val="hybridMultilevel"/>
+    <w:tmpl w:val="D2802DC6"/>
+    <w:lvl w:ilvl="0" w:tplc="9A703904">
+      <w:start w:val="1"/>
+      <w:numFmt w:val="decimal"/>
+      <w:lvlText w:val="%1)"/>
+      <w:lvlJc w:val="left"/>
+      <w:pPr>
+        <w:ind w:left="720" w:hanging="360"/>
+      </w:pPr>
+      <w:rPr>
+        <w:rFonts w:hint="default"/>
+      </w:rPr>
+    </w:lvl>
+    <w:lvl w:ilvl="1" w:tplc="04090019" w:tentative="1">
+      <w:start w:val="1"/>
+      <w:numFmt w:val="lowerLetter"/>
+      <w:lvlText w:val="%2)"/>
+      <w:lvlJc w:val="left"/>
+      <w:pPr>
+        <w:ind w:left="1200" w:hanging="420"/>
+      </w:pPr>
+    </w:lvl>
+    <w:lvl w:ilvl="2" w:tplc="0409001B" w:tentative="1">
+      <w:start w:val="1"/>
+      <w:numFmt w:val="lowerRoman"/>
+      <w:lvlText w:val="%3."/>
+      <w:lvlJc w:val="right"/>
+      <w:pPr>
+        <w:ind w:left="1620" w:hanging="420"/>
+      </w:pPr>
+    </w:lvl>
+    <w:lvl w:ilvl="3" w:tplc="0409000F" w:tentative="1">
+      <w:start w:val="1"/>
+      <w:numFmt w:val="decimal"/>
+      <w:lvlText w:val="%4."/>
+      <w:lvlJc w:val="left"/>
+      <w:pPr>
+        <w:ind w:left="2040" w:hanging="420"/>
+      </w:pPr>
+    </w:lvl>
+    <w:lvl w:ilvl="4" w:tplc="04090019" w:tentative="1">
+      <w:start w:val="1"/>
+      <w:numFmt w:val="lowerLetter"/>
+      <w:lvlText w:val="%5)"/>
+      <w:lvlJc w:val="left"/>
+      <w:pPr>
+        <w:ind w:left="2460" w:hanging="420"/>
+      </w:pPr>
+    </w:lvl>
+    <w:lvl w:ilvl="5" w:tplc="0409001B" w:tentative="1">
+      <w:start w:val="1"/>
+      <w:numFmt w:val="lowerRoman"/>
+      <w:lvlText w:val="%6."/>
+      <w:lvlJc w:val="right"/>
+      <w:pPr>
+        <w:ind w:left="2880" w:hanging="420"/>
+      </w:pPr>
+    </w:lvl>
+    <w:lvl w:ilvl="6" w:tplc="0409000F" w:tentative="1">
+      <w:start w:val="1"/>
+      <w:numFmt w:val="decimal"/>
+      <w:lvlText w:val="%7."/>
+      <w:lvlJc w:val="left"/>
+      <w:pPr>
+        <w:ind w:left="3300" w:hanging="420"/>
+      </w:pPr>
+    </w:lvl>
+    <w:lvl w:ilvl="7" w:tplc="04090019" w:tentative="1">
+      <w:start w:val="1"/>
+      <w:numFmt w:val="lowerLetter"/>
+      <w:lvlText w:val="%8)"/>
+      <w:lvlJc w:val="left"/>
+      <w:pPr>
+        <w:ind w:left="3720" w:hanging="420"/>
+      </w:pPr>
+    </w:lvl>
+    <w:lvl w:ilvl="8" w:tplc="0409001B" w:tentative="1">
+      <w:start w:val="1"/>
+      <w:numFmt w:val="lowerRoman"/>
+      <w:lvlText w:val="%9."/>
+      <w:lvlJc w:val="right"/>
+      <w:pPr>
+        <w:ind w:left="4140" w:hanging="420"/>
+      </w:pPr>
+    </w:lvl>
+  </w:abstractNum>
+  <w:abstractNum w:abstractNumId="2">
     <w:nsid w:val="20383B33"/>
     <w:multiLevelType w:val="hybridMultilevel"/>
     <w:tmpl w:val="C53C02C2"/>
@@ -1959,7 +2171,7 @@
       </w:pPr>
     </w:lvl>
   </w:abstractNum>
-  <w:abstractNum w:abstractNumId="2">
+  <w:abstractNum w:abstractNumId="3">
     <w:nsid w:val="40861977"/>
     <w:multiLevelType w:val="hybridMultilevel"/>
     <w:tmpl w:val="F2EA93DE"/>
@@ -2048,7 +2260,96 @@
       </w:pPr>
     </w:lvl>
   </w:abstractNum>
-  <w:abstractNum w:abstractNumId="3">
+  <w:abstractNum w:abstractNumId="4">
+    <w:nsid w:val="4FD606FF"/>
+    <w:multiLevelType w:val="hybridMultilevel"/>
+    <w:tmpl w:val="507866EA"/>
+    <w:lvl w:ilvl="0" w:tplc="124C3204">
+      <w:start w:val="1"/>
+      <w:numFmt w:val="decimal"/>
+      <w:lvlText w:val="%1)"/>
+      <w:lvlJc w:val="left"/>
+      <w:pPr>
+        <w:ind w:left="795" w:hanging="435"/>
+      </w:pPr>
+      <w:rPr>
+        <w:rFonts w:hint="default"/>
+      </w:rPr>
+    </w:lvl>
+    <w:lvl w:ilvl="1" w:tplc="04090019" w:tentative="1">
+      <w:start w:val="1"/>
+      <w:numFmt w:val="lowerLetter"/>
+      <w:lvlText w:val="%2)"/>
+      <w:lvlJc w:val="left"/>
+      <w:pPr>
+        <w:ind w:left="1200" w:hanging="420"/>
+      </w:pPr>
+    </w:lvl>
+    <w:lvl w:ilvl="2" w:tplc="0409001B" w:tentative="1">
+      <w:start w:val="1"/>
+      <w:numFmt w:val="lowerRoman"/>
+      <w:lvlText w:val="%3."/>
+      <w:lvlJc w:val="right"/>
+      <w:pPr>
+        <w:ind w:left="1620" w:hanging="420"/>
+      </w:pPr>
+    </w:lvl>
+    <w:lvl w:ilvl="3" w:tplc="0409000F" w:tentative="1">
+      <w:start w:val="1"/>
+      <w:numFmt w:val="decimal"/>
+      <w:lvlText w:val="%4."/>
+      <w:lvlJc w:val="left"/>
+      <w:pPr>
+        <w:ind w:left="2040" w:hanging="420"/>
+      </w:pPr>
+    </w:lvl>
+    <w:lvl w:ilvl="4" w:tplc="04090019" w:tentative="1">
+      <w:start w:val="1"/>
+      <w:numFmt w:val="lowerLetter"/>
+      <w:lvlText w:val="%5)"/>
+      <w:lvlJc w:val="left"/>
+      <w:pPr>
+        <w:ind w:left="2460" w:hanging="420"/>
+      </w:pPr>
+    </w:lvl>
+    <w:lvl w:ilvl="5" w:tplc="0409001B" w:tentative="1">
+      <w:start w:val="1"/>
+      <w:numFmt w:val="lowerRoman"/>
+      <w:lvlText w:val="%6."/>
+      <w:lvlJc w:val="right"/>
+      <w:pPr>
+        <w:ind w:left="2880" w:hanging="420"/>
+      </w:pPr>
+    </w:lvl>
+    <w:lvl w:ilvl="6" w:tplc="0409000F" w:tentative="1">
+      <w:start w:val="1"/>
+      <w:numFmt w:val="decimal"/>
+      <w:lvlText w:val="%7."/>
+      <w:lvlJc w:val="left"/>
+      <w:pPr>
+        <w:ind w:left="3300" w:hanging="420"/>
+      </w:pPr>
+    </w:lvl>
+    <w:lvl w:ilvl="7" w:tplc="04090019" w:tentative="1">
+      <w:start w:val="1"/>
+      <w:numFmt w:val="lowerLetter"/>
+      <w:lvlText w:val="%8)"/>
+      <w:lvlJc w:val="left"/>
+      <w:pPr>
+        <w:ind w:left="3720" w:hanging="420"/>
+      </w:pPr>
+    </w:lvl>
+    <w:lvl w:ilvl="8" w:tplc="0409001B" w:tentative="1">
+      <w:start w:val="1"/>
+      <w:numFmt w:val="lowerRoman"/>
+      <w:lvlText w:val="%9."/>
+      <w:lvlJc w:val="right"/>
+      <w:pPr>
+        <w:ind w:left="4140" w:hanging="420"/>
+      </w:pPr>
+    </w:lvl>
+  </w:abstractNum>
+  <w:abstractNum w:abstractNumId="5">
     <w:nsid w:val="66312083"/>
     <w:multiLevelType w:val="hybridMultilevel"/>
     <w:tmpl w:val="95E2820A"/>
@@ -2137,7 +2438,7 @@
       </w:pPr>
     </w:lvl>
   </w:abstractNum>
-  <w:abstractNum w:abstractNumId="4">
+  <w:abstractNum w:abstractNumId="6">
     <w:nsid w:val="66896AE0"/>
     <w:multiLevelType w:val="hybridMultilevel"/>
     <w:tmpl w:val="D87A60C2"/>
@@ -2226,7 +2527,7 @@
       </w:pPr>
     </w:lvl>
   </w:abstractNum>
-  <w:abstractNum w:abstractNumId="5">
+  <w:abstractNum w:abstractNumId="7">
     <w:nsid w:val="787570EC"/>
     <w:multiLevelType w:val="hybridMultilevel"/>
     <w:tmpl w:val="FD4CF702"/>
@@ -2316,21 +2617,27 @@
     </w:lvl>
   </w:abstractNum>
   <w:num w:numId="1">
-    <w:abstractNumId w:val="2"/>
+    <w:abstractNumId w:val="3"/>
   </w:num>
   <w:num w:numId="2">
-    <w:abstractNumId w:val="5"/>
+    <w:abstractNumId w:val="7"/>
   </w:num>
   <w:num w:numId="3">
     <w:abstractNumId w:val="0"/>
   </w:num>
   <w:num w:numId="4">
+    <w:abstractNumId w:val="6"/>
+  </w:num>
+  <w:num w:numId="5">
+    <w:abstractNumId w:val="5"/>
+  </w:num>
+  <w:num w:numId="6">
+    <w:abstractNumId w:val="2"/>
+  </w:num>
+  <w:num w:numId="7">
     <w:abstractNumId w:val="4"/>
   </w:num>
-  <w:num w:numId="5">
-    <w:abstractNumId w:val="3"/>
-  </w:num>
-  <w:num w:numId="6">
+  <w:num w:numId="8">
     <w:abstractNumId w:val="1"/>
   </w:num>
 </w:numbering>

</xml_diff>